<commit_message>
Add changes to stored catenary fitted parameters, tasks backlog...
</commit_message>
<xml_diff>
--- a/catenaria/docs/Backlog.docx
+++ b/catenaria/docs/Backlog.docx
@@ -182,7 +182,7 @@
               <w:rPr/>
             </w:pPr>
             <w:r>
-              <w:t xml:space="preserve">INPUTS: </w:t>
+              <w:t xml:space="preserve">INPUTS:  data, index sublist</w:t>
             </w:r>
             <w:r/>
             <w:r/>
@@ -227,7 +227,7 @@
               <w:rPr/>
             </w:pPr>
             <w:r>
-              <w:t xml:space="preserve">OUTPUTS: dataframe</w:t>
+              <w:t xml:space="preserve">OUTPUTS: list of index (0,1 or 2) that are not fitted, and dataframe of parameters with its own index (id_vano + 0,1 or 2)</w:t>
             </w:r>
             <w:r/>
           </w:p>
@@ -714,7 +714,7 @@
               <w:t xml:space="preserve">para ajuste de vanos que se llame dentro de fit_vano en la zona de </w:t>
             </w:r>
             <w:r>
-              <w:t xml:space="preserve">curve_fit</w:t>
+              <w:t xml:space="preserve">curve_fit para</w:t>
             </w:r>
             <w:r/>
             <w:r/>
@@ -970,13 +970,13 @@
             </w:pPr>
             <w:r>
               <w:rPr>
-                <w:highlight w:val="yellow"/>
+                <w:highlight w:val="white"/>
               </w:rPr>
               <w:t xml:space="preserve">ID: 1.2.2</w:t>
             </w:r>
             <w:r>
               <w:rPr>
-                <w:highlight w:val="none"/>
+                <w:highlight w:val="white"/>
               </w:rPr>
               <w:t xml:space="preserve"> </w:t>
             </w:r>
@@ -1268,29 +1268,29 @@
               <w:spacing/>
               <w:ind/>
               <w:rPr>
-                <w:highlight w:val="yellow"/>
+                <w:highlight w:val="white"/>
               </w:rPr>
             </w:pPr>
             <w:r>
               <w:rPr>
-                <w:highlight w:val="yellow"/>
+                <w:highlight w:val="white"/>
               </w:rPr>
               <w:t xml:space="preserve">ID: 1.3.2</w:t>
             </w:r>
             <w:r>
               <w:rPr>
-                <w:highlight w:val="none"/>
+                <w:highlight w:val="white"/>
               </w:rPr>
               <w:t xml:space="preserve"> </w:t>
             </w:r>
             <w:r>
               <w:rPr>
-                <w:highlight w:val="none"/>
+                <w:highlight w:val="white"/>
               </w:rPr>
             </w:r>
             <w:r>
               <w:rPr>
-                <w:highlight w:val="yellow"/>
+                <w:highlight w:val="white"/>
               </w:rPr>
             </w:r>
           </w:p>
@@ -1311,7 +1311,7 @@
               <w:rPr/>
             </w:pPr>
             <w:r>
-              <w:t xml:space="preserve">Incluir extremos de los puntos de apoyo en la nube de puntos para el fit</w:t>
+              <w:t xml:space="preserve">Incluir extremos de los puntos de apoyo en la nube de puntos para el fit de alguna forma</w:t>
             </w:r>
             <w:r/>
           </w:p>

</xml_diff>

<commit_message>
Add changes to fit_vano_group
</commit_message>
<xml_diff>
--- a/catenaria/docs/Backlog.docx
+++ b/catenaria/docs/Backlog.docx
@@ -229,283 +229,6 @@
             <w:r>
               <w:t xml:space="preserve">OUTPUTS: list of index (0,1 or 2) that are not fitted, and dataframe of parameters with its own index (id_vano + 0,1 or 2)</w:t>
             </w:r>
-            <w:r/>
-          </w:p>
-        </w:tc>
-        <w:tc>
-          <w:tcPr>
-            <w:tcBorders/>
-            <w:tcW w:w="4962" w:type="dxa"/>
-            <w:vMerge w:val="continue"/>
-            <w:textDirection w:val="lrTb"/>
-            <w:noWrap w:val="false"/>
-          </w:tcPr>
-          <w:p>
-            <w:pPr>
-              <w:pBdr/>
-              <w:spacing/>
-              <w:ind/>
-              <w:rPr/>
-            </w:pPr>
-            <w:r/>
-            <w:r/>
-            <w:r/>
-          </w:p>
-        </w:tc>
-      </w:tr>
-      <w:tr>
-        <w:trPr/>
-        <w:tc>
-          <w:tcPr>
-            <w:gridSpan w:val="2"/>
-            <w:tcBorders/>
-            <w:tcW w:w="9355" w:type="dxa"/>
-            <w:textDirection w:val="lrTb"/>
-            <w:noWrap w:val="false"/>
-          </w:tcPr>
-          <w:p>
-            <w:pPr>
-              <w:pBdr/>
-              <w:spacing/>
-              <w:ind/>
-              <w:rPr>
-                <w:highlight w:val="none"/>
-              </w:rPr>
-            </w:pPr>
-            <w:r>
-              <w:t xml:space="preserve">DESCRIPCI</w:t>
-            </w:r>
-            <w:r>
-              <w:t xml:space="preserve">ÓN: Incluir los sin apoyos</w:t>
-            </w:r>
-            <w:r>
-              <w:t xml:space="preserve"> y los de incomplete_vanos. Recorrer todo el dataset.</w:t>
-            </w:r>
-            <w:r>
-              <w:rPr>
-                <w:highlight w:val="none"/>
-              </w:rPr>
-            </w:r>
-            <w:r>
-              <w:rPr>
-                <w:highlight w:val="none"/>
-              </w:rPr>
-            </w:r>
-          </w:p>
-          <w:p>
-            <w:pPr>
-              <w:pBdr/>
-              <w:spacing/>
-              <w:ind/>
-              <w:rPr>
-                <w:highlight w:val="none"/>
-              </w:rPr>
-            </w:pPr>
-            <w:r>
-              <w:rPr>
-                <w:highlight w:val="none"/>
-              </w:rPr>
-            </w:r>
-            <w:r>
-              <w:rPr>
-                <w:highlight w:val="none"/>
-              </w:rPr>
-            </w:r>
-            <w:r>
-              <w:rPr>
-                <w:highlight w:val="none"/>
-              </w:rPr>
-            </w:r>
-          </w:p>
-        </w:tc>
-      </w:tr>
-      <w:tr>
-        <w:trPr>
-          <w:trHeight w:val="0"/>
-        </w:trPr>
-        <w:tc>
-          <w:tcPr>
-            <w:gridSpan w:val="2"/>
-            <w:tcBorders/>
-            <w:tcW w:w="9355" w:type="dxa"/>
-            <w:vMerge w:val="restart"/>
-            <w:textDirection w:val="lrTb"/>
-            <w:noWrap w:val="false"/>
-          </w:tcPr>
-          <w:p>
-            <w:pPr>
-              <w:pBdr/>
-              <w:spacing/>
-              <w:ind/>
-              <w:rPr/>
-            </w:pPr>
-            <w:r>
-              <w:t xml:space="preserve">TIEMPO: </w:t>
-            </w:r>
-            <w:r/>
-            <w:r/>
-          </w:p>
-        </w:tc>
-      </w:tr>
-    </w:tbl>
-    <w:p>
-      <w:pPr>
-        <w:pBdr/>
-        <w:spacing/>
-        <w:ind/>
-        <w:rPr/>
-      </w:pPr>
-      <w:r/>
-      <w:r/>
-      <w:r/>
-    </w:p>
-    <w:tbl>
-      <w:tblPr>
-        <w:tblStyle w:val="688"/>
-        <w:tblW w:w="0" w:type="auto"/>
-        <w:tblBorders/>
-        <w:tblLayout w:type="fixed"/>
-        <w:tblLook w:val="04A0" w:firstRow="1" w:lastRow="0" w:firstColumn="1" w:lastColumn="0" w:noHBand="0" w:noVBand="1"/>
-      </w:tblPr>
-      <w:tblGrid>
-        <w:gridCol w:w="4393"/>
-        <w:gridCol w:w="4962"/>
-      </w:tblGrid>
-      <w:tr>
-        <w:trPr>
-          <w:trHeight w:val="283"/>
-        </w:trPr>
-        <w:tc>
-          <w:tcPr>
-            <w:tcBorders/>
-            <w:tcW w:w="4393" w:type="dxa"/>
-            <w:vMerge w:val="restart"/>
-            <w:textDirection w:val="lrTb"/>
-            <w:noWrap w:val="false"/>
-          </w:tcPr>
-          <w:p>
-            <w:pPr>
-              <w:pBdr/>
-              <w:spacing/>
-              <w:ind/>
-              <w:rPr>
-                <w:highlight w:val="yellow"/>
-              </w:rPr>
-            </w:pPr>
-            <w:r>
-              <w:rPr>
-                <w:highlight w:val="yellow"/>
-              </w:rPr>
-              <w:t xml:space="preserve">ID: 1.1.2</w:t>
-            </w:r>
-            <w:r>
-              <w:rPr>
-                <w:highlight w:val="yellow"/>
-              </w:rPr>
-            </w:r>
-            <w:r>
-              <w:rPr>
-                <w:highlight w:val="yellow"/>
-              </w:rPr>
-            </w:r>
-          </w:p>
-        </w:tc>
-        <w:tc>
-          <w:tcPr>
-            <w:tcBorders/>
-            <w:tcW w:w="4962" w:type="dxa"/>
-            <w:vMerge w:val="restart"/>
-            <w:textDirection w:val="lrTb"/>
-            <w:noWrap w:val="false"/>
-          </w:tcPr>
-          <w:p>
-            <w:pPr>
-              <w:pBdr/>
-              <w:spacing/>
-              <w:ind/>
-              <w:rPr/>
-            </w:pPr>
-            <w:r>
-              <w:t xml:space="preserve">Funci</w:t>
-            </w:r>
-            <w:r>
-              <w:t xml:space="preserve">ón fit catenaria con a  y 2 puntos</w:t>
-            </w:r>
-            <w:r>
-              <w:t xml:space="preserve">.</w:t>
-            </w:r>
-            <w:r/>
-            <w:r/>
-          </w:p>
-        </w:tc>
-      </w:tr>
-      <w:tr>
-        <w:trPr>
-          <w:trHeight w:val="283"/>
-        </w:trPr>
-        <w:tc>
-          <w:tcPr>
-            <w:tcBorders/>
-            <w:tcW w:w="4393" w:type="dxa"/>
-            <w:textDirection w:val="lrTb"/>
-            <w:noWrap w:val="false"/>
-          </w:tcPr>
-          <w:p>
-            <w:pPr>
-              <w:pBdr/>
-              <w:spacing/>
-              <w:ind/>
-              <w:rPr/>
-            </w:pPr>
-            <w:r>
-              <w:t xml:space="preserve">INPUTS: </w:t>
-            </w:r>
-            <w:r/>
-            <w:r/>
-          </w:p>
-        </w:tc>
-        <w:tc>
-          <w:tcPr>
-            <w:tcBorders/>
-            <w:tcW w:w="4962" w:type="dxa"/>
-            <w:vMerge w:val="continue"/>
-            <w:textDirection w:val="lrTb"/>
-            <w:noWrap w:val="false"/>
-          </w:tcPr>
-          <w:p>
-            <w:pPr>
-              <w:pBdr/>
-              <w:spacing/>
-              <w:ind/>
-              <w:rPr/>
-            </w:pPr>
-            <w:r/>
-            <w:r/>
-            <w:r/>
-          </w:p>
-        </w:tc>
-      </w:tr>
-      <w:tr>
-        <w:trPr/>
-        <w:tc>
-          <w:tcPr>
-            <w:tcBorders/>
-            <w:tcW w:w="4393" w:type="dxa"/>
-            <w:vMerge w:val="restart"/>
-            <w:textDirection w:val="lrTb"/>
-            <w:noWrap w:val="false"/>
-          </w:tcPr>
-          <w:p>
-            <w:pPr>
-              <w:pBdr/>
-              <w:spacing/>
-              <w:ind/>
-              <w:rPr/>
-            </w:pPr>
-            <w:r>
-              <w:t xml:space="preserve">OUTPUTS: </w:t>
-            </w:r>
-            <w:r/>
             <w:r/>
           </w:p>
         </w:tc>

</xml_diff>

<commit_message>
Add a powerpoint and update the backlog with our meeting.
</commit_message>
<xml_diff>
--- a/catenaria/docs/Backlog.docx
+++ b/catenaria/docs/Backlog.docx
@@ -19,6 +19,341 @@
       </w:r>
       <w:r>
         <w:t xml:space="preserve">.Tareas_paralelas.Secuencia_Tarea</w:t>
+      </w:r>
+      <w:r>
+        <w:rPr>
+          <w:highlight w:val="none"/>
+        </w:rPr>
+      </w:r>
+    </w:p>
+    <w:p>
+      <w:pPr>
+        <w:pBdr/>
+        <w:spacing/>
+        <w:ind/>
+        <w:rPr>
+          <w:highlight w:val="none"/>
+        </w:rPr>
+      </w:pPr>
+      <w:r>
+        <w:rPr>
+          <w:highlight w:val="none"/>
+        </w:rPr>
+      </w:r>
+      <w:r>
+        <w:rPr>
+          <w:highlight w:val="none"/>
+        </w:rPr>
+      </w:r>
+    </w:p>
+    <w:p>
+      <w:pPr>
+        <w:pBdr/>
+        <w:spacing/>
+        <w:ind/>
+        <w:rPr>
+          <w:highlight w:val="none"/>
+        </w:rPr>
+      </w:pPr>
+      <w:r>
+        <w:rPr>
+          <w:highlight w:val="none"/>
+        </w:rPr>
+        <w:t xml:space="preserve">0. B</w:t>
+      </w:r>
+      <w:r>
+        <w:rPr>
+          <w:highlight w:val="none"/>
+        </w:rPr>
+        <w:t xml:space="preserve">ásico</w:t>
+      </w:r>
+      <w:r>
+        <w:rPr>
+          <w:highlight w:val="none"/>
+        </w:rPr>
+      </w:r>
+      <w:r>
+        <w:rPr>
+          <w:highlight w:val="none"/>
+        </w:rPr>
+      </w:r>
+    </w:p>
+    <w:tbl>
+      <w:tblPr>
+        <w:tblStyle w:val="688"/>
+        <w:tblW w:w="0" w:type="auto"/>
+        <w:tblBorders/>
+        <w:tblLayout w:type="fixed"/>
+        <w:tblLook w:val="04A0" w:firstRow="1" w:lastRow="0" w:firstColumn="1" w:lastColumn="0" w:noHBand="0" w:noVBand="1"/>
+      </w:tblPr>
+      <w:tblGrid>
+        <w:gridCol w:w="4393"/>
+        <w:gridCol w:w="4962"/>
+      </w:tblGrid>
+      <w:tr>
+        <w:trPr>
+          <w:trHeight w:val="283"/>
+        </w:trPr>
+        <w:tc>
+          <w:tcPr>
+            <w:tcBorders/>
+            <w:tcW w:w="4393" w:type="dxa"/>
+            <w:vMerge w:val="restart"/>
+            <w:textDirection w:val="lrTb"/>
+            <w:noWrap w:val="false"/>
+          </w:tcPr>
+          <w:p>
+            <w:pPr>
+              <w:pBdr/>
+              <w:spacing/>
+              <w:ind/>
+              <w:rPr>
+                <w:highlight w:val="yellow"/>
+              </w:rPr>
+            </w:pPr>
+            <w:r>
+              <w:rPr>
+                <w:highlight w:val="yellow"/>
+              </w:rPr>
+              <w:t xml:space="preserve">ID: 0.1.1 </w:t>
+            </w:r>
+            <w:r>
+              <w:rPr>
+                <w:highlight w:val="yellow"/>
+              </w:rPr>
+            </w:r>
+          </w:p>
+        </w:tc>
+        <w:tc>
+          <w:tcPr>
+            <w:tcBorders/>
+            <w:tcW w:w="4962" w:type="dxa"/>
+            <w:vMerge w:val="restart"/>
+            <w:textDirection w:val="lrTb"/>
+            <w:noWrap w:val="false"/>
+          </w:tcPr>
+          <w:p>
+            <w:pPr>
+              <w:pBdr/>
+              <w:spacing/>
+              <w:ind/>
+              <w:rPr/>
+            </w:pPr>
+            <w:r>
+              <w:t xml:space="preserve">Eliminar de los an</w:t>
+            </w:r>
+            <w:r>
+              <w:t xml:space="preserve">álisis los vanos referidos en los txt, recogerlos formalmente en un csv o similar para descartarlos</w:t>
+            </w:r>
+            <w:r/>
+          </w:p>
+        </w:tc>
+      </w:tr>
+      <w:tr>
+        <w:trPr>
+          <w:trHeight w:val="283"/>
+        </w:trPr>
+        <w:tc>
+          <w:tcPr>
+            <w:tcBorders/>
+            <w:tcW w:w="4393" w:type="dxa"/>
+            <w:textDirection w:val="lrTb"/>
+            <w:noWrap w:val="false"/>
+          </w:tcPr>
+          <w:p>
+            <w:pPr>
+              <w:pBdr/>
+              <w:spacing/>
+              <w:ind/>
+              <w:rPr/>
+            </w:pPr>
+            <w:r>
+              <w:t xml:space="preserve">INPUTS:</w:t>
+            </w:r>
+            <w:r/>
+          </w:p>
+        </w:tc>
+        <w:tc>
+          <w:tcPr>
+            <w:tcBorders/>
+            <w:tcW w:w="4962" w:type="dxa"/>
+            <w:vMerge w:val="continue"/>
+            <w:textDirection w:val="lrTb"/>
+            <w:noWrap w:val="false"/>
+          </w:tcPr>
+          <w:p>
+            <w:pPr>
+              <w:pBdr/>
+              <w:spacing/>
+              <w:ind/>
+              <w:rPr/>
+            </w:pPr>
+            <w:r/>
+            <w:r/>
+            <w:r/>
+          </w:p>
+        </w:tc>
+      </w:tr>
+      <w:tr>
+        <w:trPr/>
+        <w:tc>
+          <w:tcPr>
+            <w:tcBorders/>
+            <w:tcW w:w="4393" w:type="dxa"/>
+            <w:vMerge w:val="restart"/>
+            <w:textDirection w:val="lrTb"/>
+            <w:noWrap w:val="false"/>
+          </w:tcPr>
+          <w:p>
+            <w:pPr>
+              <w:pBdr/>
+              <w:spacing/>
+              <w:ind/>
+              <w:rPr/>
+            </w:pPr>
+            <w:r>
+              <w:t xml:space="preserve">OUTPUTS: </w:t>
+            </w:r>
+            <w:r/>
+            <w:r/>
+          </w:p>
+        </w:tc>
+        <w:tc>
+          <w:tcPr>
+            <w:tcBorders/>
+            <w:tcW w:w="4962" w:type="dxa"/>
+            <w:vMerge w:val="continue"/>
+            <w:textDirection w:val="lrTb"/>
+            <w:noWrap w:val="false"/>
+          </w:tcPr>
+          <w:p>
+            <w:pPr>
+              <w:pBdr/>
+              <w:spacing/>
+              <w:ind/>
+              <w:rPr/>
+            </w:pPr>
+            <w:r/>
+            <w:r/>
+            <w:r/>
+          </w:p>
+        </w:tc>
+      </w:tr>
+      <w:tr>
+        <w:trPr/>
+        <w:tc>
+          <w:tcPr>
+            <w:gridSpan w:val="2"/>
+            <w:tcBorders/>
+            <w:tcW w:w="9355" w:type="dxa"/>
+            <w:textDirection w:val="lrTb"/>
+            <w:noWrap w:val="false"/>
+          </w:tcPr>
+          <w:p>
+            <w:pPr>
+              <w:pBdr/>
+              <w:spacing/>
+              <w:ind/>
+              <w:rPr>
+                <w:highlight w:val="none"/>
+              </w:rPr>
+            </w:pPr>
+            <w:r>
+              <w:t xml:space="preserve">DESCRIPCI</w:t>
+            </w:r>
+            <w:r>
+              <w:t xml:space="preserve">ÓN: </w:t>
+            </w:r>
+            <w:r>
+              <w:rPr>
+                <w:highlight w:val="none"/>
+              </w:rPr>
+            </w:r>
+            <w:r>
+              <w:rPr>
+                <w:highlight w:val="none"/>
+              </w:rPr>
+            </w:r>
+            <w:r>
+              <w:rPr>
+                <w:highlight w:val="none"/>
+              </w:rPr>
+            </w:r>
+            <w:r>
+              <w:rPr>
+                <w:highlight w:val="none"/>
+              </w:rPr>
+            </w:r>
+            <w:r>
+              <w:rPr>
+                <w:highlight w:val="none"/>
+              </w:rPr>
+            </w:r>
+          </w:p>
+        </w:tc>
+      </w:tr>
+      <w:tr>
+        <w:trPr>
+          <w:trHeight w:val="0"/>
+        </w:trPr>
+        <w:tc>
+          <w:tcPr>
+            <w:gridSpan w:val="2"/>
+            <w:tcBorders/>
+            <w:tcW w:w="9355" w:type="dxa"/>
+            <w:vMerge w:val="restart"/>
+            <w:textDirection w:val="lrTb"/>
+            <w:noWrap w:val="false"/>
+          </w:tcPr>
+          <w:p>
+            <w:pPr>
+              <w:pBdr/>
+              <w:spacing/>
+              <w:ind/>
+              <w:rPr/>
+            </w:pPr>
+            <w:r>
+              <w:t xml:space="preserve">TIEMPO: </w:t>
+            </w:r>
+            <w:r/>
+            <w:r/>
+          </w:p>
+        </w:tc>
+      </w:tr>
+    </w:tbl>
+    <w:p>
+      <w:pPr>
+        <w:pBdr/>
+        <w:spacing/>
+        <w:ind/>
+        <w:rPr>
+          <w:highlight w:val="none"/>
+        </w:rPr>
+      </w:pPr>
+      <w:r>
+        <w:rPr>
+          <w:highlight w:val="none"/>
+        </w:rPr>
+      </w:r>
+      <w:r>
+        <w:rPr>
+          <w:highlight w:val="none"/>
+        </w:rPr>
+      </w:r>
+    </w:p>
+    <w:p>
+      <w:pPr>
+        <w:pBdr/>
+        <w:spacing/>
+        <w:ind/>
+        <w:rPr>
+          <w:highlight w:val="none"/>
+        </w:rPr>
+      </w:pPr>
+      <w:r>
+        <w:rPr>
+          <w:highlight w:val="none"/>
+        </w:rPr>
       </w:r>
       <w:r>
         <w:rPr>
@@ -817,7 +1152,9 @@
         </w:tc>
       </w:tr>
       <w:tr>
-        <w:trPr/>
+        <w:trPr>
+          <w:trHeight w:val="577"/>
+        </w:trPr>
         <w:tc>
           <w:tcPr>
             <w:tcBorders/>
@@ -1967,7 +2304,10 @@
               <w:t xml:space="preserve">clustering</w:t>
             </w:r>
             <w:r>
-              <w:t xml:space="preserve">.</w:t>
+              <w:t xml:space="preserve">. Introducir rmse entre su polil</w:t>
+            </w:r>
+            <w:r>
+              <w:t xml:space="preserve">ínea y la nuestra.</w:t>
             </w:r>
             <w:r>
               <w:rPr>

</xml_diff>

<commit_message>
Add changes related to the error exploration and improvement of the catenary fitting process.
</commit_message>
<xml_diff>
--- a/catenaria/docs/Backlog.docx
+++ b/catenaria/docs/Backlog.docx
@@ -25,16 +25,26 @@
           <w:highlight w:val="none"/>
         </w:rPr>
       </w:r>
-    </w:p>
-    <w:p>
-      <w:pPr>
-        <w:pBdr/>
-        <w:spacing/>
-        <w:ind/>
+      <w:r>
         <w:rPr>
           <w:highlight w:val="none"/>
         </w:rPr>
-      </w:pPr>
+      </w:r>
+    </w:p>
+    <w:p>
+      <w:pPr>
+        <w:pBdr/>
+        <w:spacing/>
+        <w:ind/>
+        <w:rPr>
+          <w:highlight w:val="none"/>
+        </w:rPr>
+      </w:pPr>
+      <w:r>
+        <w:rPr>
+          <w:highlight w:val="none"/>
+        </w:rPr>
+      </w:r>
       <w:r>
         <w:rPr>
           <w:highlight w:val="none"/>
@@ -108,18 +118,23 @@
               <w:spacing/>
               <w:ind/>
               <w:rPr>
-                <w:highlight w:val="yellow"/>
+                <w:highlight w:val="white"/>
               </w:rPr>
             </w:pPr>
             <w:r>
               <w:rPr>
-                <w:highlight w:val="yellow"/>
+                <w:highlight w:val="white"/>
               </w:rPr>
               <w:t xml:space="preserve">ID: 0.1.1 </w:t>
             </w:r>
             <w:r>
               <w:rPr>
-                <w:highlight w:val="yellow"/>
+                <w:highlight w:val="white"/>
+              </w:rPr>
+            </w:r>
+            <w:r>
+              <w:rPr>
+                <w:highlight w:val="white"/>
               </w:rPr>
             </w:r>
           </w:p>
@@ -190,7 +205,6 @@
             </w:pPr>
             <w:r/>
             <w:r/>
-            <w:r/>
           </w:p>
         </w:tc>
       </w:tr>
@@ -212,9 +226,8 @@
               <w:rPr/>
             </w:pPr>
             <w:r>
-              <w:t xml:space="preserve">OUTPUTS: </w:t>
+              <w:t xml:space="preserve">OUTPUTS: txt con listas</w:t>
             </w:r>
-            <w:r/>
             <w:r/>
           </w:p>
         </w:tc>
@@ -233,7 +246,6 @@
               <w:ind/>
               <w:rPr/>
             </w:pPr>
-            <w:r/>
             <w:r/>
             <w:r/>
           </w:p>
@@ -274,21 +286,6 @@
                 <w:highlight w:val="none"/>
               </w:rPr>
             </w:r>
-            <w:r>
-              <w:rPr>
-                <w:highlight w:val="none"/>
-              </w:rPr>
-            </w:r>
-            <w:r>
-              <w:rPr>
-                <w:highlight w:val="none"/>
-              </w:rPr>
-            </w:r>
-            <w:r>
-              <w:rPr>
-                <w:highlight w:val="none"/>
-              </w:rPr>
-            </w:r>
           </w:p>
         </w:tc>
       </w:tr>
@@ -316,7 +313,6 @@
               <w:t xml:space="preserve">TIEMPO: </w:t>
             </w:r>
             <w:r/>
-            <w:r/>
           </w:p>
         </w:tc>
       </w:tr>
@@ -330,6 +326,11 @@
           <w:highlight w:val="none"/>
         </w:rPr>
       </w:pPr>
+      <w:r>
+        <w:rPr>
+          <w:highlight w:val="none"/>
+        </w:rPr>
+      </w:r>
       <w:r>
         <w:rPr>
           <w:highlight w:val="none"/>
@@ -350,6 +351,11 @@
           <w:highlight w:val="none"/>
         </w:rPr>
       </w:pPr>
+      <w:r>
+        <w:rPr>
+          <w:highlight w:val="none"/>
+        </w:rPr>
+      </w:r>
       <w:r>
         <w:rPr>
           <w:highlight w:val="none"/>
@@ -390,9 +396,6 @@
           <w:highlight w:val="none"/>
         </w:rPr>
       </w:r>
-      <w:r/>
-      <w:r/>
-      <w:r/>
       <w:r/>
     </w:p>
     <w:p>
@@ -449,11 +452,6 @@
                 <w:highlight w:val="yellow"/>
               </w:rPr>
               <w:t xml:space="preserve">fit_data_parameters</w:t>
-            </w:r>
-            <w:r>
-              <w:rPr>
-                <w:highlight w:val="yellow"/>
-              </w:rPr>
             </w:r>
             <w:r>
               <w:rPr>
@@ -520,7 +518,6 @@
               <w:t xml:space="preserve">INPUTS:  data, index sublist</w:t>
             </w:r>
             <w:r/>
-            <w:r/>
           </w:p>
         </w:tc>
         <w:tc>
@@ -538,7 +535,6 @@
               <w:ind/>
               <w:rPr/>
             </w:pPr>
-            <w:r/>
             <w:r/>
             <w:r/>
           </w:p>
@@ -582,7 +578,6 @@
               <w:ind/>
               <w:rPr/>
             </w:pPr>
-            <w:r/>
             <w:r/>
             <w:r/>
           </w:p>
@@ -678,7 +673,6 @@
               <w:t xml:space="preserve">TIEMPO: </w:t>
             </w:r>
             <w:r/>
-            <w:r/>
           </w:p>
         </w:tc>
       </w:tr>
@@ -775,7 +769,6 @@
               <w:t xml:space="preserve">curve_fit para</w:t>
             </w:r>
             <w:r/>
-            <w:r/>
           </w:p>
           <w:p>
             <w:pPr>
@@ -784,7 +777,6 @@
               <w:ind/>
               <w:rPr/>
             </w:pPr>
-            <w:r/>
             <w:r/>
             <w:r/>
           </w:p>
@@ -812,7 +804,6 @@
               <w:t xml:space="preserve">INPUTS:</w:t>
             </w:r>
             <w:r/>
-            <w:r/>
           </w:p>
         </w:tc>
         <w:tc>
@@ -830,7 +821,6 @@
               <w:ind/>
               <w:rPr/>
             </w:pPr>
-            <w:r/>
             <w:r/>
             <w:r/>
           </w:p>
@@ -857,7 +847,6 @@
               <w:t xml:space="preserve">OUTPUTS:</w:t>
             </w:r>
             <w:r/>
-            <w:r/>
           </w:p>
         </w:tc>
         <w:tc>
@@ -875,7 +864,6 @@
               <w:ind/>
               <w:rPr/>
             </w:pPr>
-            <w:r/>
             <w:r/>
             <w:r/>
           </w:p>
@@ -916,7 +904,7 @@
               <w:rPr>
                 <w:highlight w:val="none"/>
               </w:rPr>
-              <w:t xml:space="preserve">ínea de puntos equidistante, la curva debe pasar por los apoyos geoposicionados (no lidar)</w:t>
+              <w:t xml:space="preserve">ínea de puntos equidistante, ¿la curva no debe pasar por los apoyos geoposicionados o no? (directamente lidar)</w:t>
             </w:r>
             <w:r>
               <w:rPr>
@@ -978,7 +966,6 @@
               <w:t xml:space="preserve">TIEMPO: </w:t>
             </w:r>
             <w:r/>
-            <w:r/>
           </w:p>
         </w:tc>
       </w:tr>
@@ -1046,7 +1033,7 @@
             </w:r>
             <w:r>
               <w:rPr>
-                <w:highlight w:val="none"/>
+                <w:highlight w:val="yellow"/>
               </w:rPr>
             </w:r>
             <w:r>
@@ -1098,8 +1085,6 @@
             <w:r>
               <w:t xml:space="preserve">ás cercanos.</w:t>
             </w:r>
-            <w:r/>
-            <w:r/>
             <w:r/>
           </w:p>
         </w:tc>
@@ -1399,7 +1384,6 @@
               <w:t xml:space="preserve">INPUTS: </w:t>
             </w:r>
             <w:r/>
-            <w:r/>
           </w:p>
         </w:tc>
         <w:tc>
@@ -1417,7 +1401,6 @@
               <w:ind/>
               <w:rPr/>
             </w:pPr>
-            <w:r/>
             <w:r/>
             <w:r/>
           </w:p>
@@ -1444,7 +1427,6 @@
               <w:t xml:space="preserve">OUTPUTS: </w:t>
             </w:r>
             <w:r/>
-            <w:r/>
           </w:p>
         </w:tc>
         <w:tc>
@@ -1462,7 +1444,6 @@
               <w:ind/>
               <w:rPr/>
             </w:pPr>
-            <w:r/>
             <w:r/>
             <w:r/>
           </w:p>
@@ -1492,6 +1473,11 @@
             </w:r>
             <w:r>
               <w:t xml:space="preserve">ÓN: </w:t>
+            </w:r>
+            <w:r>
+              <w:rPr>
+                <w:highlight w:val="none"/>
+              </w:rPr>
             </w:r>
             <w:r>
               <w:rPr>
@@ -1548,7 +1534,6 @@
               <w:t xml:space="preserve">TIEMPO: </w:t>
             </w:r>
             <w:r/>
-            <w:r/>
           </w:p>
         </w:tc>
       </w:tr>
@@ -1586,6 +1571,11 @@
       </w:r>
       <w:r>
         <w:t xml:space="preserve">álisis de errores de casos con puntos suficientes, pero con fit incorrecto.</w:t>
+      </w:r>
+      <w:r>
+        <w:rPr>
+          <w:highlight w:val="none"/>
+        </w:rPr>
       </w:r>
       <w:r>
         <w:rPr>
@@ -2289,8 +2279,6 @@
             <w:r>
               <w:t xml:space="preserve">Incluir los sin apoyos</w:t>
             </w:r>
-            <w:r/>
-            <w:r/>
             <w:r>
               <w:t xml:space="preserve"> y los de incomplete_vanos y tambi</w:t>
             </w:r>
@@ -2382,7 +2370,6 @@
       </w:pPr>
       <w:r/>
       <w:r/>
-      <w:r/>
     </w:p>
     <w:p>
       <w:pPr>
@@ -2430,7 +2417,6 @@
             <w:r>
               <w:t xml:space="preserve">ID: </w:t>
             </w:r>
-            <w:r/>
             <w:r/>
           </w:p>
         </w:tc>
@@ -2476,7 +2462,6 @@
               <w:t xml:space="preserve">INPUTS:</w:t>
             </w:r>
             <w:r/>
-            <w:r/>
           </w:p>
         </w:tc>
         <w:tc>
@@ -2494,7 +2479,6 @@
               <w:ind/>
               <w:rPr/>
             </w:pPr>
-            <w:r/>
             <w:r/>
             <w:r/>
           </w:p>
@@ -2523,7 +2507,6 @@
               <w:t xml:space="preserve">OUTPUTS:</w:t>
             </w:r>
             <w:r/>
-            <w:r/>
           </w:p>
         </w:tc>
         <w:tc>
@@ -2541,7 +2524,6 @@
               <w:ind/>
               <w:rPr/>
             </w:pPr>
-            <w:r/>
             <w:r/>
             <w:r/>
           </w:p>
@@ -2571,6 +2553,11 @@
             </w:r>
             <w:r>
               <w:t xml:space="preserve">ÓN: </w:t>
+            </w:r>
+            <w:r>
+              <w:rPr>
+                <w:highlight w:val="none"/>
+              </w:rPr>
             </w:r>
             <w:r>
               <w:rPr>
@@ -2627,7 +2614,6 @@
               <w:t xml:space="preserve">TIEMPO: </w:t>
             </w:r>
             <w:r/>
-            <w:r/>
           </w:p>
         </w:tc>
       </w:tr>
@@ -2641,7 +2627,6 @@
       </w:pPr>
       <w:r/>
       <w:r/>
-      <w:r/>
     </w:p>
     <w:p>
       <w:pPr>
@@ -2655,7 +2640,16 @@
       <w:r>
         <w:t xml:space="preserve">5. Interfaz o despliegue</w:t>
       </w:r>
-      <w:r/>
+      <w:r>
+        <w:rPr>
+          <w:highlight w:val="none"/>
+        </w:rPr>
+      </w:r>
+      <w:r>
+        <w:rPr>
+          <w:highlight w:val="none"/>
+        </w:rPr>
+      </w:r>
     </w:p>
     <w:tbl>
       <w:tblPr>
@@ -2691,7 +2685,6 @@
             <w:r>
               <w:t xml:space="preserve">ID: </w:t>
             </w:r>
-            <w:r/>
             <w:r/>
           </w:p>
         </w:tc>
@@ -2737,7 +2730,6 @@
               <w:t xml:space="preserve">INPUTS:</w:t>
             </w:r>
             <w:r/>
-            <w:r/>
           </w:p>
         </w:tc>
         <w:tc>
@@ -2755,7 +2747,6 @@
               <w:ind/>
               <w:rPr/>
             </w:pPr>
-            <w:r/>
             <w:r/>
             <w:r/>
           </w:p>
@@ -2784,7 +2775,6 @@
               <w:t xml:space="preserve">OUTPUTS:</w:t>
             </w:r>
             <w:r/>
-            <w:r/>
           </w:p>
         </w:tc>
         <w:tc>
@@ -2802,7 +2792,6 @@
               <w:ind/>
               <w:rPr/>
             </w:pPr>
-            <w:r/>
             <w:r/>
             <w:r/>
           </w:p>
@@ -2838,6 +2827,11 @@
                 <w:highlight w:val="none"/>
               </w:rPr>
             </w:r>
+            <w:r>
+              <w:rPr>
+                <w:highlight w:val="none"/>
+              </w:rPr>
+            </w:r>
           </w:p>
         </w:tc>
       </w:tr>
@@ -2863,7 +2857,6 @@
               <w:t xml:space="preserve">TIEMPO: </w:t>
             </w:r>
             <w:r/>
-            <w:r/>
           </w:p>
         </w:tc>
       </w:tr>
@@ -2885,6 +2878,7 @@
           <w:highlight w:val="none"/>
         </w:rPr>
       </w:r>
+      <w:r/>
     </w:p>
     <w:p>
       <w:pPr>

</xml_diff>